<commit_message>
Revert "Update from upstream"
</commit_message>
<xml_diff>
--- a/media/office-template/empty.docx
+++ b/media/office-template/empty.docx
@@ -1,83 +1,49 @@
 
 <file path=word/document.xml><?xml version="1.0" encoding="utf-8"?>
-<w:document xmlns:wpc="http://schemas.microsoft.com/office/word/2010/wordprocessingCanvas" xmlns:cx="http://schemas.microsoft.com/office/drawing/2014/chartex" xmlns:cx1="http://schemas.microsoft.com/office/drawing/2015/9/8/chartex" xmlns:cx2="http://schemas.microsoft.com/office/drawing/2015/10/21/chartex" xmlns:cx3="http://schemas.microsoft.com/office/drawing/2016/5/9/chartex" xmlns:cx4="http://schemas.microsoft.com/office/drawing/2016/5/10/chartex" xmlns:cx5="http://schemas.microsoft.com/office/drawing/2016/5/11/chartex" xmlns:cx6="http://schemas.microsoft.com/office/drawing/2016/5/12/chartex" xmlns:cx7="http://schemas.microsoft.com/office/drawing/2016/5/13/chartex" xmlns:cx8="http://schemas.microsoft.com/office/drawing/2016/5/14/chartex" xmlns:mc="http://schemas.openxmlformats.org/markup-compatibility/2006" xmlns:aink="http://schemas.microsoft.com/office/drawing/2016/ink" xmlns:am3d="http://schemas.microsoft.com/office/drawing/2017/model3d" xmlns:o="urn:schemas-microsoft-com:office:office" xmlns:r="http://schemas.openxmlformats.org/officeDocument/2006/relationships" xmlns:m="http://schemas.openxmlformats.org/officeDocument/2006/math" xmlns:v="urn:schemas-microsoft-com:vml" xmlns:wp14="http://schemas.microsoft.com/office/word/2010/wordprocessingDrawing" xmlns:wp="http://schemas.openxmlformats.org/drawingml/2006/wordprocessingDrawing" xmlns:w10="urn:schemas-microsoft-com:office:word" xmlns:w="http://schemas.openxmlformats.org/wordprocessingml/2006/main" xmlns:w14="http://schemas.microsoft.com/office/word/2010/wordml" xmlns:w15="http://schemas.microsoft.com/office/word/2012/wordml" xmlns:w16cid="http://schemas.microsoft.com/office/word/2016/wordml/cid" xmlns:w16se="http://schemas.microsoft.com/office/word/2015/wordml/symex" xmlns:wpg="http://schemas.microsoft.com/office/word/2010/wordprocessingGroup" xmlns:wpi="http://schemas.microsoft.com/office/word/2010/wordprocessingInk" xmlns:wne="http://schemas.microsoft.com/office/word/2006/wordml" xmlns:wps="http://schemas.microsoft.com/office/word/2010/wordprocessingShape" mc:Ignorable="w14 w15 w16se w16cid wp14">
+<w:document xmlns:wpc="http://schemas.microsoft.com/office/word/2010/wordprocessingCanvas" xmlns:mc="http://schemas.openxmlformats.org/markup-compatibility/2006" xmlns:o="urn:schemas-microsoft-com:office:office" xmlns:r="http://schemas.openxmlformats.org/officeDocument/2006/relationships" xmlns:m="http://schemas.openxmlformats.org/officeDocument/2006/math" xmlns:v="urn:schemas-microsoft-com:vml" xmlns:wp14="http://schemas.microsoft.com/office/word/2010/wordprocessingDrawing" xmlns:wp="http://schemas.openxmlformats.org/drawingml/2006/wordprocessingDrawing" xmlns:w10="urn:schemas-microsoft-com:office:word" xmlns:w="http://schemas.openxmlformats.org/wordprocessingml/2006/main" xmlns:w14="http://schemas.microsoft.com/office/word/2010/wordml" xmlns:w15="http://schemas.microsoft.com/office/word/2012/wordml" xmlns:wpg="http://schemas.microsoft.com/office/word/2010/wordprocessingGroup" xmlns:wpi="http://schemas.microsoft.com/office/word/2010/wordprocessingInk" xmlns:wne="http://schemas.microsoft.com/office/word/2006/wordml" xmlns:wps="http://schemas.microsoft.com/office/word/2010/wordprocessingShape" mc:Ignorable="w14 w15 wp14">
   <w:body>
-    <w:p>
+    <w:p xmlns:wp14="http://schemas.microsoft.com/office/word/2010/wordml" wp14:textId="77777777">
       <w:bookmarkStart w:id="0" w:name="_GoBack"/>
       <w:bookmarkEnd w:id="0"/>
     </w:p>
     <w:sectPr>
-      <w:pgSz w:w="11900" w:h="16840"/>
-      <w:pgMar w:top="1440" w:right="1440" w:bottom="1440" w:left="1440" w:header="708" w:footer="708" w:gutter="0"/>
-      <w:cols w:space="708"/>
-      <w:docGrid w:linePitch="400"/>
+      <w:pgSz w:w="12240" w:h="15840"/>
+      <w:pgMar w:top="1440" w:right="1440" w:bottom="1440" w:left="1440" w:header="720" w:footer="720" w:gutter="0"/>
+      <w:cols w:space="720"/>
+      <w:docGrid w:linePitch="360"/>
     </w:sectPr>
   </w:body>
 </w:document>
 </file>
 
-<file path=word/endnotes.xml><?xml version="1.0" encoding="utf-8"?>
-<w:endnotes xmlns:wpc="http://schemas.microsoft.com/office/word/2010/wordprocessingCanvas" xmlns:cx="http://schemas.microsoft.com/office/drawing/2014/chartex" xmlns:cx1="http://schemas.microsoft.com/office/drawing/2015/9/8/chartex" xmlns:cx2="http://schemas.microsoft.com/office/drawing/2015/10/21/chartex" xmlns:cx3="http://schemas.microsoft.com/office/drawing/2016/5/9/chartex" xmlns:cx4="http://schemas.microsoft.com/office/drawing/2016/5/10/chartex" xmlns:cx5="http://schemas.microsoft.com/office/drawing/2016/5/11/chartex" xmlns:cx6="http://schemas.microsoft.com/office/drawing/2016/5/12/chartex" xmlns:cx7="http://schemas.microsoft.com/office/drawing/2016/5/13/chartex" xmlns:cx8="http://schemas.microsoft.com/office/drawing/2016/5/14/chartex" xmlns:mc="http://schemas.openxmlformats.org/markup-compatibility/2006" xmlns:aink="http://schemas.microsoft.com/office/drawing/2016/ink" xmlns:am3d="http://schemas.microsoft.com/office/drawing/2017/model3d" xmlns:o="urn:schemas-microsoft-com:office:office" xmlns:r="http://schemas.openxmlformats.org/officeDocument/2006/relationships" xmlns:m="http://schemas.openxmlformats.org/officeDocument/2006/math" xmlns:v="urn:schemas-microsoft-com:vml" xmlns:wp14="http://schemas.microsoft.com/office/word/2010/wordprocessingDrawing" xmlns:wp="http://schemas.openxmlformats.org/drawingml/2006/wordprocessingDrawing" xmlns:w10="urn:schemas-microsoft-com:office:word" xmlns:w="http://schemas.openxmlformats.org/wordprocessingml/2006/main" xmlns:w14="http://schemas.microsoft.com/office/word/2010/wordml" xmlns:w15="http://schemas.microsoft.com/office/word/2012/wordml" xmlns:w16cid="http://schemas.microsoft.com/office/word/2016/wordml/cid" xmlns:w16se="http://schemas.microsoft.com/office/word/2015/wordml/symex" xmlns:wpg="http://schemas.microsoft.com/office/word/2010/wordprocessingGroup" xmlns:wpi="http://schemas.microsoft.com/office/word/2010/wordprocessingInk" xmlns:wne="http://schemas.microsoft.com/office/word/2006/wordml" xmlns:wps="http://schemas.microsoft.com/office/word/2010/wordprocessingShape" mc:Ignorable="w14 w15 w16se w16cid wp14">
-  <w:endnote w:type="separator" w:id="-1">
-    <w:p>
-      <w:r>
-        <w:separator/>
-      </w:r>
-    </w:p>
-  </w:endnote>
-  <w:endnote w:type="continuationSeparator" w:id="0">
-    <w:p>
-      <w:r>
-        <w:continuationSeparator/>
-      </w:r>
-    </w:p>
-  </w:endnote>
-</w:endnotes>
-</file>
-
-<file path=word/footnotes.xml><?xml version="1.0" encoding="utf-8"?>
-<w:footnotes xmlns:wpc="http://schemas.microsoft.com/office/word/2010/wordprocessingCanvas" xmlns:cx="http://schemas.microsoft.com/office/drawing/2014/chartex" xmlns:cx1="http://schemas.microsoft.com/office/drawing/2015/9/8/chartex" xmlns:cx2="http://schemas.microsoft.com/office/drawing/2015/10/21/chartex" xmlns:cx3="http://schemas.microsoft.com/office/drawing/2016/5/9/chartex" xmlns:cx4="http://schemas.microsoft.com/office/drawing/2016/5/10/chartex" xmlns:cx5="http://schemas.microsoft.com/office/drawing/2016/5/11/chartex" xmlns:cx6="http://schemas.microsoft.com/office/drawing/2016/5/12/chartex" xmlns:cx7="http://schemas.microsoft.com/office/drawing/2016/5/13/chartex" xmlns:cx8="http://schemas.microsoft.com/office/drawing/2016/5/14/chartex" xmlns:mc="http://schemas.openxmlformats.org/markup-compatibility/2006" xmlns:aink="http://schemas.microsoft.com/office/drawing/2016/ink" xmlns:am3d="http://schemas.microsoft.com/office/drawing/2017/model3d" xmlns:o="urn:schemas-microsoft-com:office:office" xmlns:r="http://schemas.openxmlformats.org/officeDocument/2006/relationships" xmlns:m="http://schemas.openxmlformats.org/officeDocument/2006/math" xmlns:v="urn:schemas-microsoft-com:vml" xmlns:wp14="http://schemas.microsoft.com/office/word/2010/wordprocessingDrawing" xmlns:wp="http://schemas.openxmlformats.org/drawingml/2006/wordprocessingDrawing" xmlns:w10="urn:schemas-microsoft-com:office:word" xmlns:w="http://schemas.openxmlformats.org/wordprocessingml/2006/main" xmlns:w14="http://schemas.microsoft.com/office/word/2010/wordml" xmlns:w15="http://schemas.microsoft.com/office/word/2012/wordml" xmlns:w16cid="http://schemas.microsoft.com/office/word/2016/wordml/cid" xmlns:w16se="http://schemas.microsoft.com/office/word/2015/wordml/symex" xmlns:wpg="http://schemas.microsoft.com/office/word/2010/wordprocessingGroup" xmlns:wpi="http://schemas.microsoft.com/office/word/2010/wordprocessingInk" xmlns:wne="http://schemas.microsoft.com/office/word/2006/wordml" xmlns:wps="http://schemas.microsoft.com/office/word/2010/wordprocessingShape" mc:Ignorable="w14 w15 w16se w16cid wp14">
-  <w:footnote w:type="separator" w:id="-1">
-    <w:p>
-      <w:r>
-        <w:separator/>
-      </w:r>
-    </w:p>
-  </w:footnote>
-  <w:footnote w:type="continuationSeparator" w:id="0">
-    <w:p>
-      <w:r>
-        <w:continuationSeparator/>
-      </w:r>
-    </w:p>
-  </w:footnote>
-</w:footnotes>
-</file>
-
 <file path=word/styles.xml><?xml version="1.0" encoding="utf-8"?>
-<w:styles xmlns:mc="http://schemas.openxmlformats.org/markup-compatibility/2006" xmlns:r="http://schemas.openxmlformats.org/officeDocument/2006/relationships" xmlns:w="http://schemas.openxmlformats.org/wordprocessingml/2006/main" xmlns:w14="http://schemas.microsoft.com/office/word/2010/wordml" xmlns:w15="http://schemas.microsoft.com/office/word/2012/wordml" xmlns:w16cid="http://schemas.microsoft.com/office/word/2016/wordml/cid" xmlns:w16se="http://schemas.microsoft.com/office/word/2015/wordml/symex" mc:Ignorable="w14 w15 w16se w16cid">
+<w:styles xmlns:wp14="http://schemas.microsoft.com/office/word/2010/wordprocessingDrawing" xmlns:mc="http://schemas.openxmlformats.org/markup-compatibility/2006" xmlns:r="http://schemas.openxmlformats.org/officeDocument/2006/relationships" xmlns:w="http://schemas.openxmlformats.org/wordprocessingml/2006/main" xmlns:w14="http://schemas.microsoft.com/office/word/2010/wordml" xmlns:w15="http://schemas.microsoft.com/office/word/2012/wordml" mc:Ignorable="w14 w15 wp14">
   <w:docDefaults>
     <w:rPrDefault>
       <w:rPr>
-        <w:rFonts w:asciiTheme="minorHAnsi" w:eastAsiaTheme="minorEastAsia" w:hAnsiTheme="minorHAnsi" w:cstheme="minorBidi"/>
-        <w:sz w:val="24"/>
-        <w:szCs w:val="24"/>
-        <w:lang w:val="en-US" w:eastAsia="zh-CN" w:bidi="ar-SA"/>
+        <w:rFonts w:asciiTheme="minorHAnsi" w:hAnsiTheme="minorHAnsi" w:eastAsiaTheme="minorHAnsi" w:cstheme="minorBidi"/>
+        <w:sz w:val="22"/>
+        <w:szCs w:val="22"/>
+        <w:lang w:val="en-US" w:eastAsia="en-US" w:bidi="ar-SA"/>
       </w:rPr>
     </w:rPrDefault>
-    <w:pPrDefault/>
+    <w:pPrDefault>
+      <w:pPr>
+        <w:spacing w:after="160" w:line="259" w:lineRule="auto"/>
+      </w:pPr>
+    </w:pPrDefault>
   </w:docDefaults>
-  <w:latentStyles w:defLockedState="0" w:defUIPriority="99" w:defSemiHidden="0" w:defUnhideWhenUsed="0" w:defQFormat="0" w:count="377">
+  <w:latentStyles w:defLockedState="0" w:defUIPriority="99" w:defSemiHidden="0" w:defUnhideWhenUsed="0" w:defQFormat="0" w:count="371">
     <w:lsdException w:name="Normal" w:uiPriority="0" w:qFormat="1"/>
     <w:lsdException w:name="heading 1" w:uiPriority="9" w:qFormat="1"/>
-    <w:lsdException w:name="heading 2" w:semiHidden="1" w:uiPriority="9" w:unhideWhenUsed="1" w:qFormat="1"/>
-    <w:lsdException w:name="heading 3" w:semiHidden="1" w:uiPriority="9" w:unhideWhenUsed="1" w:qFormat="1"/>
-    <w:lsdException w:name="heading 4" w:semiHidden="1" w:uiPriority="9" w:unhideWhenUsed="1" w:qFormat="1"/>
-    <w:lsdException w:name="heading 5" w:semiHidden="1" w:uiPriority="9" w:unhideWhenUsed="1" w:qFormat="1"/>
-    <w:lsdException w:name="heading 6" w:semiHidden="1" w:uiPriority="9" w:unhideWhenUsed="1" w:qFormat="1"/>
-    <w:lsdException w:name="heading 7" w:semiHidden="1" w:uiPriority="9" w:unhideWhenUsed="1" w:qFormat="1"/>
-    <w:lsdException w:name="heading 8" w:semiHidden="1" w:uiPriority="9" w:unhideWhenUsed="1" w:qFormat="1"/>
-    <w:lsdException w:name="heading 9" w:semiHidden="1" w:uiPriority="9" w:unhideWhenUsed="1" w:qFormat="1"/>
+    <w:lsdException w:name="heading 2" w:uiPriority="9" w:semiHidden="1" w:unhideWhenUsed="1" w:qFormat="1"/>
+    <w:lsdException w:name="heading 3" w:uiPriority="9" w:semiHidden="1" w:unhideWhenUsed="1" w:qFormat="1"/>
+    <w:lsdException w:name="heading 4" w:uiPriority="9" w:semiHidden="1" w:unhideWhenUsed="1" w:qFormat="1"/>
+    <w:lsdException w:name="heading 5" w:uiPriority="9" w:semiHidden="1" w:unhideWhenUsed="1" w:qFormat="1"/>
+    <w:lsdException w:name="heading 6" w:uiPriority="9" w:semiHidden="1" w:unhideWhenUsed="1" w:qFormat="1"/>
+    <w:lsdException w:name="heading 7" w:uiPriority="9" w:semiHidden="1" w:unhideWhenUsed="1" w:qFormat="1"/>
+    <w:lsdException w:name="heading 8" w:uiPriority="9" w:semiHidden="1" w:unhideWhenUsed="1" w:qFormat="1"/>
+    <w:lsdException w:name="heading 9" w:uiPriority="9" w:semiHidden="1" w:unhideWhenUsed="1" w:qFormat="1"/>
     <w:lsdException w:name="index 1" w:semiHidden="1" w:unhideWhenUsed="1"/>
     <w:lsdException w:name="index 2" w:semiHidden="1" w:unhideWhenUsed="1"/>
     <w:lsdException w:name="index 3" w:semiHidden="1" w:unhideWhenUsed="1"/>
@@ -87,22 +53,22 @@
     <w:lsdException w:name="index 7" w:semiHidden="1" w:unhideWhenUsed="1"/>
     <w:lsdException w:name="index 8" w:semiHidden="1" w:unhideWhenUsed="1"/>
     <w:lsdException w:name="index 9" w:semiHidden="1" w:unhideWhenUsed="1"/>
-    <w:lsdException w:name="toc 1" w:semiHidden="1" w:uiPriority="39" w:unhideWhenUsed="1"/>
-    <w:lsdException w:name="toc 2" w:semiHidden="1" w:uiPriority="39" w:unhideWhenUsed="1"/>
-    <w:lsdException w:name="toc 3" w:semiHidden="1" w:uiPriority="39" w:unhideWhenUsed="1"/>
-    <w:lsdException w:name="toc 4" w:semiHidden="1" w:uiPriority="39" w:unhideWhenUsed="1"/>
-    <w:lsdException w:name="toc 5" w:semiHidden="1" w:uiPriority="39" w:unhideWhenUsed="1"/>
-    <w:lsdException w:name="toc 6" w:semiHidden="1" w:uiPriority="39" w:unhideWhenUsed="1"/>
-    <w:lsdException w:name="toc 7" w:semiHidden="1" w:uiPriority="39" w:unhideWhenUsed="1"/>
-    <w:lsdException w:name="toc 8" w:semiHidden="1" w:uiPriority="39" w:unhideWhenUsed="1"/>
-    <w:lsdException w:name="toc 9" w:semiHidden="1" w:uiPriority="39" w:unhideWhenUsed="1"/>
+    <w:lsdException w:name="toc 1" w:uiPriority="39" w:semiHidden="1" w:unhideWhenUsed="1"/>
+    <w:lsdException w:name="toc 2" w:uiPriority="39" w:semiHidden="1" w:unhideWhenUsed="1"/>
+    <w:lsdException w:name="toc 3" w:uiPriority="39" w:semiHidden="1" w:unhideWhenUsed="1"/>
+    <w:lsdException w:name="toc 4" w:uiPriority="39" w:semiHidden="1" w:unhideWhenUsed="1"/>
+    <w:lsdException w:name="toc 5" w:uiPriority="39" w:semiHidden="1" w:unhideWhenUsed="1"/>
+    <w:lsdException w:name="toc 6" w:uiPriority="39" w:semiHidden="1" w:unhideWhenUsed="1"/>
+    <w:lsdException w:name="toc 7" w:uiPriority="39" w:semiHidden="1" w:unhideWhenUsed="1"/>
+    <w:lsdException w:name="toc 8" w:uiPriority="39" w:semiHidden="1" w:unhideWhenUsed="1"/>
+    <w:lsdException w:name="toc 9" w:uiPriority="39" w:semiHidden="1" w:unhideWhenUsed="1"/>
     <w:lsdException w:name="Normal Indent" w:semiHidden="1" w:unhideWhenUsed="1"/>
     <w:lsdException w:name="footnote text" w:semiHidden="1" w:unhideWhenUsed="1"/>
     <w:lsdException w:name="annotation text" w:semiHidden="1" w:unhideWhenUsed="1"/>
     <w:lsdException w:name="header" w:semiHidden="1" w:unhideWhenUsed="1"/>
     <w:lsdException w:name="footer" w:semiHidden="1" w:unhideWhenUsed="1"/>
     <w:lsdException w:name="index heading" w:semiHidden="1" w:unhideWhenUsed="1"/>
-    <w:lsdException w:name="caption" w:semiHidden="1" w:uiPriority="35" w:unhideWhenUsed="1" w:qFormat="1"/>
+    <w:lsdException w:name="caption" w:uiPriority="35" w:semiHidden="1" w:unhideWhenUsed="1" w:qFormat="1"/>
     <w:lsdException w:name="table of figures" w:semiHidden="1" w:unhideWhenUsed="1"/>
     <w:lsdException w:name="envelope address" w:semiHidden="1" w:unhideWhenUsed="1"/>
     <w:lsdException w:name="envelope return" w:semiHidden="1" w:unhideWhenUsed="1"/>
@@ -133,7 +99,7 @@
     <w:lsdException w:name="Title" w:uiPriority="10" w:qFormat="1"/>
     <w:lsdException w:name="Closing" w:semiHidden="1" w:unhideWhenUsed="1"/>
     <w:lsdException w:name="Signature" w:semiHidden="1" w:unhideWhenUsed="1"/>
-    <w:lsdException w:name="Default Paragraph Font" w:semiHidden="1" w:uiPriority="1" w:unhideWhenUsed="1"/>
+    <w:lsdException w:name="Default Paragraph Font" w:uiPriority="1" w:semiHidden="1" w:unhideWhenUsed="1"/>
     <w:lsdException w:name="Body Text" w:semiHidden="1" w:unhideWhenUsed="1"/>
     <w:lsdException w:name="Body Text Indent" w:semiHidden="1" w:unhideWhenUsed="1"/>
     <w:lsdException w:name="List Continue" w:semiHidden="1" w:unhideWhenUsed="1"/>
@@ -333,8 +299,8 @@
     <w:lsdException w:name="Subtle Reference" w:uiPriority="31" w:qFormat="1"/>
     <w:lsdException w:name="Intense Reference" w:uiPriority="32" w:qFormat="1"/>
     <w:lsdException w:name="Book Title" w:uiPriority="33" w:qFormat="1"/>
-    <w:lsdException w:name="Bibliography" w:semiHidden="1" w:uiPriority="37" w:unhideWhenUsed="1"/>
-    <w:lsdException w:name="TOC Heading" w:semiHidden="1" w:uiPriority="39" w:unhideWhenUsed="1" w:qFormat="1"/>
+    <w:lsdException w:name="Bibliography" w:uiPriority="37" w:semiHidden="1" w:unhideWhenUsed="1"/>
+    <w:lsdException w:name="TOC Heading" w:uiPriority="39" w:semiHidden="1" w:unhideWhenUsed="1" w:qFormat="1"/>
     <w:lsdException w:name="Plain Table 1" w:uiPriority="41"/>
     <w:lsdException w:name="Plain Table 2" w:uiPriority="42"/>
     <w:lsdException w:name="Plain Table 3" w:uiPriority="43"/>
@@ -439,20 +405,18 @@
     <w:lsdException w:name="List Table 5 Dark Accent 6" w:uiPriority="50"/>
     <w:lsdException w:name="List Table 6 Colorful Accent 6" w:uiPriority="51"/>
     <w:lsdException w:name="List Table 7 Colorful Accent 6" w:uiPriority="52"/>
-    <w:lsdException w:name="Mention" w:semiHidden="1" w:unhideWhenUsed="1"/>
-    <w:lsdException w:name="Smart Hyperlink" w:semiHidden="1" w:unhideWhenUsed="1"/>
   </w:latentStyles>
-  <w:style w:type="paragraph" w:default="1" w:styleId="a">
+  <w:style w:type="paragraph" w:styleId="Normal" w:default="1">
     <w:name w:val="Normal"/>
     <w:qFormat/>
   </w:style>
-  <w:style w:type="character" w:default="1" w:styleId="a0">
+  <w:style w:type="character" w:styleId="DefaultParagraphFont" w:default="1">
     <w:name w:val="Default Paragraph Font"/>
     <w:uiPriority w:val="1"/>
     <w:semiHidden/>
     <w:unhideWhenUsed/>
   </w:style>
-  <w:style w:type="table" w:default="1" w:styleId="a1">
+  <w:style w:type="table" w:styleId="TableNormal" w:default="1">
     <w:name w:val="Normal Table"/>
     <w:uiPriority w:val="99"/>
     <w:semiHidden/>
@@ -467,75 +431,11 @@
       </w:tblCellMar>
     </w:tblPr>
   </w:style>
-  <w:style w:type="numbering" w:default="1" w:styleId="a2">
+  <w:style w:type="numbering" w:styleId="NoList" w:default="1">
     <w:name w:val="No List"/>
     <w:uiPriority w:val="99"/>
     <w:semiHidden/>
     <w:unhideWhenUsed/>
-  </w:style>
-  <w:style w:type="paragraph" w:styleId="a3">
-    <w:name w:val="header"/>
-    <w:basedOn w:val="a"/>
-    <w:link w:val="a4"/>
-    <w:uiPriority w:val="99"/>
-    <w:unhideWhenUsed/>
-    <w:rsid w:val="002D2A3E"/>
-    <w:pPr>
-      <w:pBdr>
-        <w:bottom w:val="single" w:sz="6" w:space="1" w:color="auto"/>
-      </w:pBdr>
-      <w:tabs>
-        <w:tab w:val="center" w:pos="4153"/>
-        <w:tab w:val="right" w:pos="8306"/>
-      </w:tabs>
-      <w:snapToGrid w:val="0"/>
-      <w:jc w:val="center"/>
-    </w:pPr>
-    <w:rPr>
-      <w:sz w:val="18"/>
-      <w:szCs w:val="18"/>
-    </w:rPr>
-  </w:style>
-  <w:style w:type="character" w:customStyle="1" w:styleId="a4">
-    <w:name w:val="页眉 字符"/>
-    <w:basedOn w:val="a0"/>
-    <w:link w:val="a3"/>
-    <w:uiPriority w:val="99"/>
-    <w:rsid w:val="002D2A3E"/>
-    <w:rPr>
-      <w:sz w:val="18"/>
-      <w:szCs w:val="18"/>
-    </w:rPr>
-  </w:style>
-  <w:style w:type="paragraph" w:styleId="a5">
-    <w:name w:val="footer"/>
-    <w:basedOn w:val="a"/>
-    <w:link w:val="a6"/>
-    <w:uiPriority w:val="99"/>
-    <w:unhideWhenUsed/>
-    <w:rsid w:val="002D2A3E"/>
-    <w:pPr>
-      <w:tabs>
-        <w:tab w:val="center" w:pos="4153"/>
-        <w:tab w:val="right" w:pos="8306"/>
-      </w:tabs>
-      <w:snapToGrid w:val="0"/>
-    </w:pPr>
-    <w:rPr>
-      <w:sz w:val="18"/>
-      <w:szCs w:val="18"/>
-    </w:rPr>
-  </w:style>
-  <w:style w:type="character" w:customStyle="1" w:styleId="a6">
-    <w:name w:val="页脚 字符"/>
-    <w:basedOn w:val="a0"/>
-    <w:link w:val="a5"/>
-    <w:uiPriority w:val="99"/>
-    <w:rsid w:val="002D2A3E"/>
-    <w:rPr>
-      <w:sz w:val="18"/>
-      <w:szCs w:val="18"/>
-    </w:rPr>
   </w:style>
 </w:styles>
 </file>
@@ -586,9 +486,9 @@
         <a:latin typeface="Calibri Light" panose="020F0302020204030204"/>
         <a:ea typeface=""/>
         <a:cs typeface=""/>
-        <a:font script="Jpan" typeface="Yu Gothic Light"/>
+        <a:font script="Jpan" typeface="ＭＳ ゴシック"/>
         <a:font script="Hang" typeface="맑은 고딕"/>
-        <a:font script="Hans" typeface="DengXian Light"/>
+        <a:font script="Hans" typeface="宋体"/>
         <a:font script="Hant" typeface="新細明體"/>
         <a:font script="Arab" typeface="Times New Roman"/>
         <a:font script="Hebr" typeface="Times New Roman"/>
@@ -621,9 +521,9 @@
         <a:latin typeface="Calibri" panose="020F0502020204030204"/>
         <a:ea typeface=""/>
         <a:cs typeface=""/>
-        <a:font script="Jpan" typeface="Yu Mincho"/>
+        <a:font script="Jpan" typeface="ＭＳ 明朝"/>
         <a:font script="Hang" typeface="맑은 고딕"/>
-        <a:font script="Hans" typeface="DengXian"/>
+        <a:font script="Hans" typeface="宋体"/>
         <a:font script="Hant" typeface="新細明體"/>
         <a:font script="Arab" typeface="Arial"/>
         <a:font script="Hebr" typeface="Arial"/>

</xml_diff>